<commit_message>
updated question #2 with additional ideas
</commit_message>
<xml_diff>
--- a/Week 1/Ideas.docx
+++ b/Week 1/Ideas.docx
@@ -73,6 +73,8 @@
       <w:r>
         <w:t xml:space="preserve"> this could be used to measure success rates of campaigns</w:t>
       </w:r>
+      <w:bookmarkStart w:id="0" w:name="_GoBack"/>
+      <w:bookmarkEnd w:id="0"/>
     </w:p>
     <w:p>
       <w:pPr>
@@ -82,6 +84,9 @@
           <w:numId w:val="3"/>
         </w:numPr>
       </w:pPr>
+      <w:r>
+        <w:t xml:space="preserve">More detail on contributors could show regions that contribute more, in which could be used to target campaigns at </w:t>
+      </w:r>
     </w:p>
     <w:p>
       <w:r>
@@ -112,10 +117,7 @@
         <w:t>Bar showing popularity of categories based on requested campaign funding</w:t>
       </w:r>
     </w:p>
-    <w:p>
-      <w:bookmarkStart w:id="0" w:name="_GoBack"/>
-      <w:bookmarkEnd w:id="0"/>
-    </w:p>
+    <w:p/>
     <w:sectPr>
       <w:pgSz w:w="12240" w:h="15840"/>
       <w:pgMar w:top="1440" w:right="1440" w:bottom="1440" w:left="1440" w:header="720" w:footer="720" w:gutter="0"/>

</xml_diff>